<commit_message>
Hw3: After implementing the programming project, there were quite a lot infrastructural changes that needed to take place.
</commit_message>
<xml_diff>
--- a/hw3/readme.docx
+++ b/hw3/readme.docx
@@ -60,32 +60,6 @@
       </w:r>
     </w:p>
     <w:p>
-      <w:pPr>
-        <w:pStyle w:val="ListParagraph"/>
-        <w:numPr>
-          <w:ilvl w:val="0"/>
-          <w:numId w:val="19"/>
-        </w:numPr>
-        <w:shd w:val="clear" w:color="auto" w:fill="FFFFFF"/>
-        <w:spacing w:before="100" w:beforeAutospacing="1" w:after="100" w:afterAutospacing="1"/>
-        <w:rPr>
-          <w:rFonts w:ascii="Helvetica" w:eastAsia="Times New Roman" w:hAnsi="Helvetica" w:cs="Helvetica"/>
-          <w:color w:val="2E74B5" w:themeColor="accent5" w:themeShade="BF"/>
-          <w:sz w:val="24"/>
-          <w:szCs w:val="24"/>
-        </w:rPr>
-      </w:pPr>
-      <w:r>
-        <w:rPr>
-          <w:rFonts w:ascii="Helvetica" w:eastAsia="Times New Roman" w:hAnsi="Helvetica" w:cs="Helvetica"/>
-          <w:color w:val="2E74B5" w:themeColor="accent5" w:themeShade="BF"/>
-          <w:sz w:val="24"/>
-          <w:szCs w:val="24"/>
-        </w:rPr>
-        <w:t xml:space="preserve">This file should describe and discuss your work on this assignment. </w:t>
-      </w:r>
-    </w:p>
-    <w:p>
       <w:r>
         <w:t xml:space="preserve">I was </w:t>
       </w:r>
@@ -100,8 +74,31 @@
       </w:r>
     </w:p>
     <w:p>
-      <w:bookmarkStart w:id="0" w:name="_GoBack"/>
-      <w:bookmarkEnd w:id="0"/>
+      <w:r>
+        <w:t>For</w:t>
+      </w:r>
+      <w:r>
+        <w:t xml:space="preserve"> this assignment I implemented the </w:t>
+      </w:r>
+      <w:proofErr w:type="spellStart"/>
+      <w:r>
+        <w:t>Cocke</w:t>
+      </w:r>
+      <w:proofErr w:type="spellEnd"/>
+      <w:r>
+        <w:t>-</w:t>
+      </w:r>
+      <w:proofErr w:type="spellStart"/>
+      <w:r>
+        <w:t>Kasami</w:t>
+      </w:r>
+      <w:proofErr w:type="spellEnd"/>
+      <w:r>
+        <w:t>-Younger parsing algorithm</w:t>
+      </w:r>
+      <w:r>
+        <w:t>.</w:t>
+      </w:r>
     </w:p>
     <w:p>
       <w:pPr>
@@ -116,41 +113,36 @@
       </w:r>
     </w:p>
     <w:p>
-      <w:pPr>
-        <w:pStyle w:val="ListParagraph"/>
-        <w:numPr>
-          <w:ilvl w:val="0"/>
-          <w:numId w:val="19"/>
-        </w:numPr>
-        <w:shd w:val="clear" w:color="auto" w:fill="FFFFFF"/>
-        <w:spacing w:before="100" w:beforeAutospacing="1" w:after="100" w:afterAutospacing="1"/>
-        <w:rPr>
-          <w:rFonts w:ascii="Helvetica" w:eastAsia="Times New Roman" w:hAnsi="Helvetica" w:cs="Helvetica"/>
-          <w:color w:val="2E74B5" w:themeColor="accent5" w:themeShade="BF"/>
-          <w:sz w:val="24"/>
-          <w:szCs w:val="24"/>
-        </w:rPr>
-      </w:pPr>
-      <w:r>
-        <w:rPr>
-          <w:rFonts w:ascii="Helvetica" w:eastAsia="Times New Roman" w:hAnsi="Helvetica" w:cs="Helvetica"/>
-          <w:color w:val="2E74B5" w:themeColor="accent5" w:themeShade="BF"/>
-          <w:sz w:val="24"/>
-          <w:szCs w:val="24"/>
-        </w:rPr>
-        <w:t>Include problems you came across and how (or if) you were able to solve them</w:t>
-      </w:r>
-      <w:r>
-        <w:rPr>
-          <w:rFonts w:ascii="Helvetica" w:eastAsia="Times New Roman" w:hAnsi="Helvetica" w:cs="Helvetica"/>
-          <w:color w:val="2E74B5" w:themeColor="accent5" w:themeShade="BF"/>
-          <w:sz w:val="24"/>
-          <w:szCs w:val="24"/>
-        </w:rPr>
-        <w:t>.</w:t>
+      <w:r>
+        <w:t>The algorithm for calculating the table was not trivial, but it wasn’t too difficult either. In contrast, t</w:t>
+      </w:r>
+      <w:r>
+        <w:t>he back</w:t>
+      </w:r>
+      <w:r>
+        <w:t>-</w:t>
+      </w:r>
+      <w:r>
+        <w:t xml:space="preserve">tracing </w:t>
+      </w:r>
+      <w:r>
+        <w:t xml:space="preserve">aspect of the assignment was </w:t>
+      </w:r>
+      <w:r>
+        <w:t>a real pain.</w:t>
+      </w:r>
+      <w:r>
+        <w:t xml:space="preserve"> Mostly because I am new to Python, </w:t>
+      </w:r>
+      <w:proofErr w:type="gramStart"/>
+      <w:r>
+        <w:t>and also</w:t>
+      </w:r>
+      <w:proofErr w:type="gramEnd"/>
+      <w:r>
+        <w:t xml:space="preserve"> because it took a long time for me to figure out how I could parse the table to get all possible interpretations, rather than only a single interpretation.</w:t>
       </w:r>
     </w:p>
-    <w:p/>
     <w:p>
       <w:pPr>
         <w:pStyle w:val="Heading1"/>
@@ -170,58 +162,381 @@
       </w:r>
     </w:p>
     <w:p>
-      <w:pPr>
-        <w:pStyle w:val="ListParagraph"/>
-        <w:numPr>
-          <w:ilvl w:val="0"/>
-          <w:numId w:val="19"/>
-        </w:numPr>
-        <w:shd w:val="clear" w:color="auto" w:fill="FFFFFF"/>
-        <w:spacing w:before="100" w:beforeAutospacing="1" w:after="100" w:afterAutospacing="1"/>
-        <w:rPr>
-          <w:rFonts w:ascii="Helvetica" w:eastAsia="Times New Roman" w:hAnsi="Helvetica" w:cs="Helvetica"/>
-          <w:color w:val="2E74B5" w:themeColor="accent5" w:themeShade="BF"/>
-          <w:sz w:val="24"/>
-          <w:szCs w:val="24"/>
-        </w:rPr>
-      </w:pPr>
-      <w:r>
-        <w:rPr>
-          <w:rFonts w:ascii="Helvetica" w:eastAsia="Times New Roman" w:hAnsi="Helvetica" w:cs="Helvetica"/>
-          <w:color w:val="2E74B5" w:themeColor="accent5" w:themeShade="BF"/>
-          <w:sz w:val="24"/>
-          <w:szCs w:val="24"/>
-        </w:rPr>
-        <w:t xml:space="preserve">any insights, special features, and what you learned. </w:t>
+      <w:r>
+        <w:t xml:space="preserve">Firstly, this week I realized the important of converting a grammar into Chomsky’s Normal Form. Previously, I knew it was important, but I see now that it guarantees that a grammar can be represented as a binary tree. And this in turn, gives it certain properties that make it easier to implement </w:t>
+      </w:r>
+      <w:proofErr w:type="spellStart"/>
+      <w:r>
+        <w:t>Cocke</w:t>
+      </w:r>
+      <w:proofErr w:type="spellEnd"/>
+      <w:r>
+        <w:t>-</w:t>
+      </w:r>
+      <w:proofErr w:type="spellStart"/>
+      <w:r>
+        <w:t>Kasami</w:t>
+      </w:r>
+      <w:proofErr w:type="spellEnd"/>
+      <w:r>
+        <w:t>-Younger parsing algorithm</w:t>
+      </w:r>
+      <w:r>
+        <w:t>, for instance</w:t>
+      </w:r>
+      <w:r>
+        <w:t>.</w:t>
       </w:r>
     </w:p>
     <w:p>
-      <w:pPr>
-        <w:pStyle w:val="ListParagraph"/>
-        <w:numPr>
-          <w:ilvl w:val="0"/>
-          <w:numId w:val="19"/>
-        </w:numPr>
-        <w:shd w:val="clear" w:color="auto" w:fill="FFFFFF"/>
-        <w:spacing w:before="100" w:beforeAutospacing="1" w:after="100" w:afterAutospacing="1"/>
+      <w:r>
+        <w:t xml:space="preserve">Another interesting insight I had related to how to achieve back-tracing. </w:t>
+      </w:r>
+      <w:r>
+        <w:t>In the end I used the heuristic that the pivot divides the sentence into two, and subsequent pivots further divided the sentence into two. Using this observation, I didn’t</w:t>
+      </w:r>
+      <w:r>
+        <w:t xml:space="preserve"> need to record the originating cell</w:t>
+      </w:r>
+      <w:r>
+        <w:t>, per se</w:t>
+      </w:r>
+      <w:r>
+        <w:t xml:space="preserve">. </w:t>
+      </w:r>
+      <w:r>
+        <w:t xml:space="preserve">(In other words, I didn’t need an X-Y coordinate for back-tracing.) </w:t>
+      </w:r>
+      <w:r>
+        <w:t xml:space="preserve">All I needed was the originating </w:t>
+      </w:r>
+      <w:r>
         <w:rPr>
-          <w:rFonts w:ascii="Helvetica" w:eastAsia="Times New Roman" w:hAnsi="Helvetica" w:cs="Helvetica"/>
-          <w:color w:val="2E74B5" w:themeColor="accent5" w:themeShade="BF"/>
-          <w:sz w:val="24"/>
-          <w:szCs w:val="24"/>
+          <w:i/>
         </w:rPr>
-      </w:pPr>
+        <w:t>pivot</w:t>
+      </w:r>
+      <w:r>
+        <w:t xml:space="preserve"> index. From that, I could determine the (row, cell) coordinate of the preceding node in the tree. </w:t>
+      </w:r>
+    </w:p>
+    <w:p>
+      <w:r>
+        <w:t xml:space="preserve">To illustrate, </w:t>
+      </w:r>
+      <w:r>
+        <w:t>i</w:t>
+      </w:r>
+      <w:r>
+        <w:t xml:space="preserve">f </w:t>
+      </w:r>
+      <w:r>
+        <w:t xml:space="preserve">the start symbol </w:t>
+      </w:r>
+      <w:r>
+        <w:t>S</w:t>
+      </w:r>
+      <w:r>
+        <w:t xml:space="preserve"> -&gt; X Y</w:t>
+      </w:r>
+      <w:r>
+        <w:t xml:space="preserve"> </w:t>
+      </w:r>
+      <w:r>
+        <w:t xml:space="preserve">is located </w:t>
+      </w:r>
+      <w:r>
+        <w:t xml:space="preserve">at position (0, n) </w:t>
+      </w:r>
+      <w:r>
+        <w:t xml:space="preserve">in the table </w:t>
+      </w:r>
+      <w:r>
+        <w:t>and</w:t>
+      </w:r>
+      <w:r>
+        <w:t>,</w:t>
+      </w:r>
+      <w:r>
+        <w:t xml:space="preserve"> at this position, we store the preceding pivot’s index </w:t>
+      </w:r>
+      <w:proofErr w:type="spellStart"/>
       <w:r>
         <w:rPr>
-          <w:rFonts w:ascii="Helvetica" w:eastAsia="Times New Roman" w:hAnsi="Helvetica" w:cs="Helvetica"/>
-          <w:color w:val="2E74B5" w:themeColor="accent5" w:themeShade="BF"/>
-          <w:sz w:val="24"/>
-          <w:szCs w:val="24"/>
+          <w:i/>
         </w:rPr>
-        <w:t>Give examples if possible.</w:t>
+        <w:t>i</w:t>
+      </w:r>
+      <w:proofErr w:type="spellEnd"/>
+      <w:r>
+        <w:t xml:space="preserve">; then we know that </w:t>
+      </w:r>
+      <w:r>
+        <w:t xml:space="preserve">X -&gt; </w:t>
+      </w:r>
+      <m:oMath>
+        <m:r>
+          <m:rPr>
+            <m:sty m:val="p"/>
+          </m:rPr>
+          <w:rPr>
+            <w:rFonts w:ascii="Cambria Math" w:hAnsi="Cambria Math"/>
+          </w:rPr>
+          <m:t>Δ</m:t>
+        </m:r>
+      </m:oMath>
+      <w:r>
+        <w:t xml:space="preserve"> </w:t>
+      </w:r>
+      <w:r>
+        <w:t xml:space="preserve">and Y -&gt; </w:t>
+      </w:r>
+      <m:oMath>
+        <m:r>
+          <m:rPr>
+            <m:sty m:val="p"/>
+          </m:rPr>
+          <w:rPr>
+            <w:rFonts w:ascii="Cambria Math" w:hAnsi="Cambria Math"/>
+          </w:rPr>
+          <m:t>Γ</m:t>
+        </m:r>
+      </m:oMath>
+      <w:r>
+        <w:t xml:space="preserve"> where </w:t>
+      </w:r>
+      <m:oMath>
+        <m:r>
+          <m:rPr>
+            <m:sty m:val="p"/>
+          </m:rPr>
+          <w:rPr>
+            <w:rFonts w:ascii="Cambria Math" w:hAnsi="Cambria Math"/>
+          </w:rPr>
+          <m:t>Γ</m:t>
+        </m:r>
+      </m:oMath>
+      <w:r>
+        <w:t xml:space="preserve"> </w:t>
+      </w:r>
+      <w:r>
+        <w:t xml:space="preserve">and </w:t>
+      </w:r>
+      <m:oMath>
+        <m:r>
+          <m:rPr>
+            <m:sty m:val="p"/>
+          </m:rPr>
+          <w:rPr>
+            <w:rFonts w:ascii="Cambria Math" w:hAnsi="Cambria Math"/>
+          </w:rPr>
+          <m:t>Δ</m:t>
+        </m:r>
+      </m:oMath>
+      <w:r>
+        <w:t xml:space="preserve"> are other productions, </w:t>
+      </w:r>
+      <w:r>
+        <w:t>the</w:t>
+      </w:r>
+      <w:r>
+        <w:t>n</w:t>
+      </w:r>
+      <w:r>
+        <w:t xml:space="preserve"> </w:t>
+      </w:r>
+      <w:r>
+        <w:t xml:space="preserve">we can deduce that </w:t>
+      </w:r>
+      <w:r>
+        <w:t>t</w:t>
+      </w:r>
+      <w:r>
+        <w:t xml:space="preserve"> </w:t>
+      </w:r>
+      <w:r>
+        <w:t xml:space="preserve">X -&gt; </w:t>
+      </w:r>
+      <m:oMath>
+        <m:r>
+          <m:rPr>
+            <m:sty m:val="p"/>
+          </m:rPr>
+          <w:rPr>
+            <w:rFonts w:ascii="Cambria Math" w:hAnsi="Cambria Math"/>
+          </w:rPr>
+          <m:t>Δ</m:t>
+        </m:r>
+      </m:oMath>
+      <w:r>
+        <w:t xml:space="preserve"> </w:t>
+      </w:r>
+      <w:r>
+        <w:t xml:space="preserve">can be found at position </w:t>
+      </w:r>
+      <w:r>
+        <w:t xml:space="preserve">(0, </w:t>
+      </w:r>
+      <w:proofErr w:type="spellStart"/>
+      <w:r>
+        <w:rPr>
+          <w:i/>
+        </w:rPr>
+        <w:t>i</w:t>
+      </w:r>
+      <w:proofErr w:type="spellEnd"/>
+      <w:r>
+        <w:t xml:space="preserve">) and Y -&gt; </w:t>
+      </w:r>
+      <m:oMath>
+        <m:r>
+          <m:rPr>
+            <m:sty m:val="p"/>
+          </m:rPr>
+          <w:rPr>
+            <w:rFonts w:ascii="Cambria Math" w:hAnsi="Cambria Math"/>
+          </w:rPr>
+          <m:t>Γ</m:t>
+        </m:r>
+      </m:oMath>
+      <w:r>
+        <w:t xml:space="preserve"> </w:t>
+      </w:r>
+      <w:r>
+        <w:t xml:space="preserve">can be found at </w:t>
+      </w:r>
+      <w:r>
+        <w:t>(</w:t>
+      </w:r>
+      <w:proofErr w:type="spellStart"/>
+      <w:r>
+        <w:rPr>
+          <w:i/>
+        </w:rPr>
+        <w:t>i</w:t>
+      </w:r>
+      <w:proofErr w:type="spellEnd"/>
+      <w:r>
+        <w:t xml:space="preserve">, n). </w:t>
+      </w:r>
+      <w:r>
+        <w:t xml:space="preserve">That is because the nodes at </w:t>
+      </w:r>
+      <w:proofErr w:type="gramStart"/>
+      <w:r>
+        <w:t>these position</w:t>
+      </w:r>
+      <w:proofErr w:type="gramEnd"/>
+      <w:r>
+        <w:t xml:space="preserve"> represent the valid subtrees that can be forced for the partitions of the sentence </w:t>
+      </w:r>
+      <w:r>
+        <w:rPr>
+          <w:rFonts w:eastAsiaTheme="minorEastAsia" w:hint="eastAsia"/>
+        </w:rPr>
+        <w:t>[</w:t>
+      </w:r>
+      <w:r>
+        <w:rPr>
+          <w:rFonts w:eastAsiaTheme="minorEastAsia"/>
+        </w:rPr>
+        <w:t xml:space="preserve">0, </w:t>
+      </w:r>
+      <w:proofErr w:type="spellStart"/>
+      <w:r>
+        <w:rPr>
+          <w:rFonts w:eastAsiaTheme="minorEastAsia"/>
+          <w:i/>
+        </w:rPr>
+        <w:t>i</w:t>
+      </w:r>
+      <w:proofErr w:type="spellEnd"/>
+      <w:r>
+        <w:rPr>
+          <w:rFonts w:eastAsiaTheme="minorEastAsia"/>
+        </w:rPr>
+        <w:t>] and [</w:t>
+      </w:r>
+      <w:proofErr w:type="spellStart"/>
+      <w:r>
+        <w:rPr>
+          <w:rFonts w:eastAsiaTheme="minorEastAsia"/>
+          <w:i/>
+        </w:rPr>
+        <w:t>i</w:t>
+      </w:r>
+      <w:proofErr w:type="spellEnd"/>
+      <w:r>
+        <w:rPr>
+          <w:rFonts w:eastAsiaTheme="minorEastAsia"/>
+        </w:rPr>
+        <w:t xml:space="preserve">, n]; such that the span of terminals from (0, n) is covered. </w:t>
+      </w:r>
+      <w:r>
+        <w:t xml:space="preserve">This can be </w:t>
+      </w:r>
+      <w:r>
+        <w:t xml:space="preserve">extrapolated </w:t>
+      </w:r>
+      <w:r>
+        <w:t>to complete the parse.</w:t>
       </w:r>
     </w:p>
-    <w:p/>
+    <w:p>
+      <w:r>
+        <w:t>I think that, when presenting this course, it might be easier to understand the algorithm from this point of view. To think of the algorithm as being a</w:t>
+      </w:r>
+      <w:r>
+        <w:t xml:space="preserve"> </w:t>
+      </w:r>
+      <w:r>
+        <w:t>table is not intuitive. Rather, the table is the caching mechanism used as part of the dynamic programming approach. It is more intuitive, conceptually, to think about the implementation as</w:t>
+      </w:r>
+      <w:r>
+        <w:t>, primarily, a binary</w:t>
+      </w:r>
+      <w:r>
+        <w:t xml:space="preserve"> tree. The way I </w:t>
+      </w:r>
+      <w:r>
+        <w:t xml:space="preserve">think about it </w:t>
+      </w:r>
+      <w:r>
+        <w:t xml:space="preserve">now, the table is </w:t>
+      </w:r>
+      <w:r>
+        <w:t xml:space="preserve">just </w:t>
+      </w:r>
+      <w:r>
+        <w:t xml:space="preserve">a clever trick for storing all viable paths in </w:t>
+      </w:r>
+      <w:r>
+        <w:rPr>
+          <w:b/>
+        </w:rPr>
+        <w:t>all</w:t>
+      </w:r>
+      <w:r>
+        <w:t xml:space="preserve"> possible binary trees that could</w:t>
+      </w:r>
+      <w:r>
+        <w:t xml:space="preserve"> be used to </w:t>
+      </w:r>
+      <w:r>
+        <w:t xml:space="preserve">interpret </w:t>
+      </w:r>
+      <w:r>
+        <w:t>a</w:t>
+      </w:r>
+      <w:r>
+        <w:t xml:space="preserve"> sentence.</w:t>
+      </w:r>
+      <w:r>
+        <w:t xml:space="preserve"> This is pretty profound.</w:t>
+      </w:r>
+      <w:bookmarkStart w:id="0" w:name="_GoBack"/>
+      <w:bookmarkEnd w:id="0"/>
+    </w:p>
     <w:p>
       <w:pPr>
         <w:pStyle w:val="Heading1"/>
@@ -237,7 +552,11 @@
         <w:t>Comments</w:t>
       </w:r>
     </w:p>
-    <w:p/>
+    <w:p>
+      <w:r>
+        <w:t xml:space="preserve">I am very grateful for the extra day to complete this assignment. Having two assignment this week has been murder. Looking at my time-tracker, I can see that, during this week, I have spent 30 hours working on this course in addition to 33 hours of full-time work. </w:t>
+      </w:r>
+    </w:p>
     <w:p>
       <w:pPr>
         <w:pStyle w:val="Heading1"/>
@@ -255,28 +574,22 @@
     </w:p>
     <w:p>
       <w:pPr>
-        <w:pStyle w:val="ListParagraph"/>
-        <w:numPr>
-          <w:ilvl w:val="0"/>
-          <w:numId w:val="19"/>
-        </w:numPr>
-        <w:shd w:val="clear" w:color="auto" w:fill="FFFFFF"/>
-        <w:spacing w:before="100" w:beforeAutospacing="1" w:after="100" w:afterAutospacing="1"/>
-        <w:rPr>
-          <w:rFonts w:ascii="Helvetica" w:eastAsia="Times New Roman" w:hAnsi="Helvetica" w:cs="Helvetica"/>
-          <w:color w:val="2E74B5" w:themeColor="accent5" w:themeShade="BF"/>
-          <w:sz w:val="24"/>
-          <w:szCs w:val="24"/>
-        </w:rPr>
-      </w:pPr>
-      <w:r>
-        <w:rPr>
-          <w:rFonts w:ascii="Helvetica" w:eastAsia="Times New Roman" w:hAnsi="Helvetica" w:cs="Helvetica"/>
-          <w:color w:val="2E74B5" w:themeColor="accent5" w:themeShade="BF"/>
-          <w:sz w:val="24"/>
-          <w:szCs w:val="24"/>
-        </w:rPr>
-        <w:t>If you were not able to complete parts of the project, discuss what you tried and/or what did not work.</w:t>
+        <w:tabs>
+          <w:tab w:val="clear" w:pos="10800"/>
+          <w:tab w:val="left" w:pos="4808"/>
+        </w:tabs>
+      </w:pPr>
+      <w:r>
+        <w:t xml:space="preserve">I was able to complete the </w:t>
+      </w:r>
+      <w:r>
+        <w:t>assignment</w:t>
+      </w:r>
+      <w:r>
+        <w:t>.</w:t>
+      </w:r>
+      <w:r>
+        <w:tab/>
       </w:r>
     </w:p>
     <w:p/>
@@ -2129,6 +2442,7 @@
   <w:style w:type="character" w:default="1" w:styleId="DefaultParagraphFont">
     <w:name w:val="Default Paragraph Font"/>
     <w:uiPriority w:val="1"/>
+    <w:semiHidden/>
     <w:unhideWhenUsed/>
   </w:style>
   <w:style w:type="table" w:default="1" w:styleId="TableNormal">
@@ -2455,6 +2769,16 @@
       <w:bCs/>
     </w:rPr>
   </w:style>
+  <w:style w:type="character" w:styleId="PlaceholderText">
+    <w:name w:val="Placeholder Text"/>
+    <w:basedOn w:val="DefaultParagraphFont"/>
+    <w:uiPriority w:val="99"/>
+    <w:semiHidden/>
+    <w:rsid w:val="00620AF7"/>
+    <w:rPr>
+      <w:color w:val="808080"/>
+    </w:rPr>
+  </w:style>
 </w:styles>
 </file>
 

</xml_diff>